<commit_message>
Fixed Sales Order POST
</commit_message>
<xml_diff>
--- a/Manufacturer/SAP Manufacturer Account - API Usage Specification.docx
+++ b/Manufacturer/SAP Manufacturer Account - API Usage Specification.docx
@@ -178,7 +178,13 @@
         <w:t>Manufacturer</w:t>
       </w:r>
       <w:r>
-        <w:t>: testOrg1</w:t>
+        <w:t xml:space="preserve">: </w:t>
+      </w:r>
+      <w:r>
+        <w:t>manufacturer</w:t>
+      </w:r>
+      <w:r>
+        <w:t>-01</w:t>
       </w:r>
     </w:p>
     <w:p>
@@ -198,7 +204,13 @@
         <w:t>Retailer</w:t>
       </w:r>
       <w:r>
-        <w:t>: testOrg2</w:t>
+        <w:t xml:space="preserve">: </w:t>
+      </w:r>
+      <w:r>
+        <w:t>retailer</w:t>
+      </w:r>
+      <w:r>
+        <w:t>-01</w:t>
       </w:r>
     </w:p>
     <w:p>
@@ -309,19 +321,14 @@
       <w:r>
         <w:t xml:space="preserve">            "</w:t>
       </w:r>
-      <w:proofErr w:type="spellStart"/>
-      <w:r>
-        <w:rPr>
-          <w:b/>
-        </w:rPr>
-        <w:t>ProductionOrderID</w:t>
-      </w:r>
-      <w:proofErr w:type="spellEnd"/>
-      <w:r>
-        <w:t>":</w:t>
-      </w:r>
-      <w:r>
-        <w:t xml:space="preserve"> “TESTP</w:t>
+      <w:r>
+        <w:rPr>
+          <w:b/>
+        </w:rPr>
+        <w:t>PRODUCTIONORDERID</w:t>
+      </w:r>
+      <w:r>
+        <w:t>": “TESTP</w:t>
       </w:r>
       <w:r>
         <w:t>ROD</w:t>
@@ -333,7 +340,28 @@
         <w:t>RD</w:t>
       </w:r>
       <w:r>
-        <w:t>0002”</w:t>
+        <w:t>0002”,</w:t>
+      </w:r>
+    </w:p>
+    <w:p>
+      <w:pPr>
+        <w:spacing w:line="240" w:lineRule="auto"/>
+        <w:contextualSpacing/>
+      </w:pPr>
+      <w:r>
+        <w:t xml:space="preserve">            "</w:t>
+      </w:r>
+      <w:r>
+        <w:rPr>
+          <w:b/>
+        </w:rPr>
+        <w:t>MATERIALID</w:t>
+      </w:r>
+      <w:r>
+        <w:t xml:space="preserve">": </w:t>
+      </w:r>
+      <w:r>
+        <w:t>“TESTMAT0002”</w:t>
       </w:r>
       <w:r>
         <w:t>,</w:t>
@@ -347,28 +375,17 @@
       <w:r>
         <w:t xml:space="preserve">            "</w:t>
       </w:r>
-      <w:proofErr w:type="spellStart"/>
-      <w:r>
-        <w:rPr>
-          <w:b/>
-        </w:rPr>
-        <w:t>MaterialID</w:t>
-      </w:r>
-      <w:proofErr w:type="spellEnd"/>
-      <w:r>
-        <w:t>":</w:t>
-      </w:r>
-      <w:r>
-        <w:t xml:space="preserve"> </w:t>
-      </w:r>
-      <w:r>
-        <w:t>“TEST</w:t>
-      </w:r>
-      <w:r>
-        <w:t>MAT</w:t>
-      </w:r>
-      <w:r>
-        <w:t>0002”</w:t>
+      <w:r>
+        <w:rPr>
+          <w:b/>
+        </w:rPr>
+        <w:t>QUANTITY</w:t>
+      </w:r>
+      <w:r>
+        <w:t xml:space="preserve">": </w:t>
+      </w:r>
+      <w:r>
+        <w:t>500</w:t>
       </w:r>
       <w:r>
         <w:t>,</w:t>
@@ -386,16 +403,13 @@
         <w:rPr>
           <w:b/>
         </w:rPr>
-        <w:t>Quantity</w:t>
-      </w:r>
-      <w:r>
-        <w:t>":</w:t>
-      </w:r>
-      <w:r>
-        <w:t xml:space="preserve"> </w:t>
-      </w:r>
-      <w:r>
-        <w:t>500</w:t>
+        <w:t>PLANT</w:t>
+      </w:r>
+      <w:r>
+        <w:t xml:space="preserve">": </w:t>
+      </w:r>
+      <w:r>
+        <w:t>“TESTPLANT”</w:t>
       </w:r>
       <w:r>
         <w:t>,</w:t>
@@ -413,22 +427,13 @@
         <w:rPr>
           <w:b/>
         </w:rPr>
-        <w:t>Plant</w:t>
-      </w:r>
-      <w:r>
-        <w:t>":</w:t>
-      </w:r>
-      <w:r>
-        <w:t xml:space="preserve"> </w:t>
-      </w:r>
-      <w:r>
-        <w:t>“TESTP</w:t>
-      </w:r>
-      <w:r>
-        <w:t>LANT</w:t>
-      </w:r>
-      <w:r>
-        <w:t>”</w:t>
+        <w:t>STORAGELOCATION</w:t>
+      </w:r>
+      <w:r>
+        <w:t xml:space="preserve">": </w:t>
+      </w:r>
+      <w:r>
+        <w:t>“TESTSLOC”</w:t>
       </w:r>
       <w:r>
         <w:t>,</w:t>
@@ -442,60 +447,17 @@
       <w:r>
         <w:t xml:space="preserve">            "</w:t>
       </w:r>
-      <w:proofErr w:type="spellStart"/>
-      <w:r>
-        <w:rPr>
-          <w:b/>
-        </w:rPr>
-        <w:t>StorageLocation</w:t>
-      </w:r>
-      <w:proofErr w:type="spellEnd"/>
-      <w:r>
-        <w:t>":</w:t>
-      </w:r>
-      <w:r>
-        <w:t xml:space="preserve"> </w:t>
-      </w:r>
-      <w:r>
-        <w:t>“TEST</w:t>
-      </w:r>
-      <w:r>
-        <w:t>SLOC</w:t>
-      </w:r>
-      <w:r>
-        <w:t>”</w:t>
-      </w:r>
-      <w:r>
-        <w:t>,</w:t>
-      </w:r>
-    </w:p>
-    <w:p>
-      <w:pPr>
-        <w:spacing w:line="240" w:lineRule="auto"/>
-        <w:contextualSpacing/>
-      </w:pPr>
-      <w:r>
-        <w:t xml:space="preserve">            "</w:t>
-      </w:r>
-      <w:proofErr w:type="spellStart"/>
-      <w:r>
-        <w:rPr>
-          <w:b/>
-        </w:rPr>
-        <w:t>BatchNumber</w:t>
-      </w:r>
-      <w:proofErr w:type="spellEnd"/>
+      <w:r>
+        <w:rPr>
+          <w:b/>
+        </w:rPr>
+        <w:t>BATCHNUMBER</w:t>
+      </w:r>
       <w:r>
         <w:t xml:space="preserve">": </w:t>
       </w:r>
       <w:r>
-        <w:t>“TEST</w:t>
-      </w:r>
-      <w:r>
-        <w:t>BATCH0002</w:t>
-      </w:r>
-      <w:r>
-        <w:t>”</w:t>
+        <w:t>“TESTBATCH0002”</w:t>
       </w:r>
     </w:p>
     <w:p>
@@ -538,9 +500,6 @@
         </w:numPr>
         <w:spacing w:line="240" w:lineRule="auto"/>
       </w:pPr>
-      <w:r>
-        <w:t xml:space="preserve"> </w:t>
-      </w:r>
       <w:r>
         <w:rPr>
           <w:b/>
@@ -682,14 +641,12 @@
       <w:r>
         <w:t xml:space="preserve">            "</w:t>
       </w:r>
-      <w:proofErr w:type="spellStart"/>
-      <w:r>
-        <w:rPr>
-          <w:b/>
-        </w:rPr>
-        <w:t>SalesOrderID</w:t>
-      </w:r>
-      <w:proofErr w:type="spellEnd"/>
+      <w:r>
+        <w:rPr>
+          <w:b/>
+        </w:rPr>
+        <w:t>SALESORDERID</w:t>
+      </w:r>
       <w:r>
         <w:t>": “TEST</w:t>
       </w:r>
@@ -708,25 +665,17 @@
       <w:r>
         <w:t xml:space="preserve">            "</w:t>
       </w:r>
-      <w:proofErr w:type="spellStart"/>
-      <w:r>
-        <w:rPr>
-          <w:b/>
-        </w:rPr>
-        <w:t>POReference</w:t>
-      </w:r>
-      <w:proofErr w:type="spellEnd"/>
+      <w:r>
+        <w:rPr>
+          <w:b/>
+        </w:rPr>
+        <w:t>POREFERENCE</w:t>
+      </w:r>
       <w:r>
         <w:t>": “</w:t>
       </w:r>
       <w:r>
-        <w:t>TEST</w:t>
-      </w:r>
-      <w:r>
-        <w:t>P</w:t>
-      </w:r>
-      <w:r>
-        <w:t>O0002</w:t>
+        <w:t>TESTPO0002</w:t>
       </w:r>
       <w:r>
         <w:t>”,</w:t>
@@ -740,31 +689,17 @@
       <w:r>
         <w:t xml:space="preserve">            "</w:t>
       </w:r>
-      <w:proofErr w:type="spellStart"/>
-      <w:r>
-        <w:rPr>
-          <w:b/>
-        </w:rPr>
-        <w:t>LineItemNumber</w:t>
-      </w:r>
-      <w:proofErr w:type="spellEnd"/>
+      <w:r>
+        <w:rPr>
+          <w:b/>
+        </w:rPr>
+        <w:t>LINEITEMNUMBER</w:t>
+      </w:r>
       <w:r>
         <w:t xml:space="preserve">": </w:t>
       </w:r>
       <w:r>
-        <w:t>“TEST</w:t>
-      </w:r>
-      <w:r>
-        <w:t>LI</w:t>
-      </w:r>
-      <w:r>
-        <w:t>000</w:t>
-      </w:r>
-      <w:r>
-        <w:t>1</w:t>
-      </w:r>
-      <w:r>
-        <w:t>”</w:t>
+        <w:t>“TESTLI0001”</w:t>
       </w:r>
       <w:r>
         <w:t>,</w:t>
@@ -778,14 +713,12 @@
       <w:r>
         <w:t xml:space="preserve">            "</w:t>
       </w:r>
-      <w:proofErr w:type="spellStart"/>
-      <w:r>
-        <w:rPr>
-          <w:b/>
-        </w:rPr>
-        <w:t>MaterialID</w:t>
-      </w:r>
-      <w:proofErr w:type="spellEnd"/>
+      <w:r>
+        <w:rPr>
+          <w:b/>
+        </w:rPr>
+        <w:t>MATERIALID</w:t>
+      </w:r>
       <w:r>
         <w:t>": “</w:t>
       </w:r>
@@ -808,7 +741,7 @@
         <w:rPr>
           <w:b/>
         </w:rPr>
-        <w:t>Quantity</w:t>
+        <w:t>QUANTITY</w:t>
       </w:r>
       <w:r>
         <w:t xml:space="preserve">": </w:t>
@@ -858,9 +791,6 @@
         <w:spacing w:line="240" w:lineRule="auto"/>
       </w:pPr>
       <w:r>
-        <w:t xml:space="preserve"> </w:t>
-      </w:r>
-      <w:r>
         <w:rPr>
           <w:b/>
           <w:i/>
@@ -907,10 +837,7 @@
         <w:contextualSpacing/>
       </w:pPr>
       <w:r>
-        <w:t xml:space="preserve">Create </w:t>
-      </w:r>
-      <w:r>
-        <w:t>Delivery</w:t>
+        <w:t>Create Delivery</w:t>
       </w:r>
     </w:p>
     <w:p>
@@ -1001,22 +928,14 @@
       <w:r>
         <w:t xml:space="preserve">            "</w:t>
       </w:r>
-      <w:proofErr w:type="spellStart"/>
-      <w:r>
-        <w:rPr>
-          <w:b/>
-        </w:rPr>
-        <w:t>DeliveryNumber</w:t>
-      </w:r>
-      <w:proofErr w:type="spellEnd"/>
-      <w:r>
-        <w:t>":</w:t>
-      </w:r>
-      <w:r>
-        <w:t xml:space="preserve"> “TESTDEL0002”</w:t>
-      </w:r>
-      <w:r>
-        <w:t>,</w:t>
+      <w:r>
+        <w:rPr>
+          <w:b/>
+        </w:rPr>
+        <w:t>DELIVERYNUMBER</w:t>
+      </w:r>
+      <w:r>
+        <w:t>": “TESTDEL0002”,</w:t>
       </w:r>
     </w:p>
     <w:p>
@@ -1027,22 +946,14 @@
       <w:r>
         <w:t xml:space="preserve">            "</w:t>
       </w:r>
-      <w:proofErr w:type="spellStart"/>
-      <w:r>
-        <w:rPr>
-          <w:b/>
-        </w:rPr>
-        <w:t>MaterialID</w:t>
-      </w:r>
-      <w:proofErr w:type="spellEnd"/>
-      <w:r>
-        <w:t xml:space="preserve">": </w:t>
-      </w:r>
-      <w:r>
-        <w:t>“TESTMAT0002”</w:t>
-      </w:r>
-      <w:r>
-        <w:t>,</w:t>
+      <w:r>
+        <w:rPr>
+          <w:b/>
+        </w:rPr>
+        <w:t>MATERIALID</w:t>
+      </w:r>
+      <w:r>
+        <w:t>": “TESTMAT0002”,</w:t>
       </w:r>
     </w:p>
     <w:p>
@@ -1060,13 +971,7 @@
         <w:t>HUID</w:t>
       </w:r>
       <w:r>
-        <w:t xml:space="preserve">": </w:t>
-      </w:r>
-      <w:r>
-        <w:t>“TESTHUID0001”</w:t>
-      </w:r>
-      <w:r>
-        <w:t>,</w:t>
+        <w:t>": “TESTHUID0001”,</w:t>
       </w:r>
     </w:p>
     <w:p>
@@ -1077,22 +982,14 @@
       <w:r>
         <w:t xml:space="preserve">            "</w:t>
       </w:r>
-      <w:proofErr w:type="spellStart"/>
-      <w:r>
-        <w:rPr>
-          <w:b/>
-        </w:rPr>
-        <w:t>BatchNumber</w:t>
-      </w:r>
-      <w:proofErr w:type="spellEnd"/>
-      <w:r>
-        <w:t xml:space="preserve">": </w:t>
-      </w:r>
-      <w:r>
-        <w:t>“TESTBATCH0002”</w:t>
-      </w:r>
-      <w:r>
-        <w:t>,</w:t>
+      <w:r>
+        <w:rPr>
+          <w:b/>
+        </w:rPr>
+        <w:t>BATCHNUMBER</w:t>
+      </w:r>
+      <w:r>
+        <w:t>": “TESTBATCH0002”,</w:t>
       </w:r>
     </w:p>
     <w:p>
@@ -1107,16 +1004,10 @@
         <w:rPr>
           <w:b/>
         </w:rPr>
-        <w:t>Quantity</w:t>
-      </w:r>
-      <w:r>
-        <w:t xml:space="preserve">": </w:t>
-      </w:r>
-      <w:r>
-        <w:t>100</w:t>
-      </w:r>
-      <w:r>
-        <w:t>,</w:t>
+        <w:t>QUANTITY</w:t>
+      </w:r>
+      <w:r>
+        <w:t>": 100,</w:t>
       </w:r>
     </w:p>
     <w:p>
@@ -1127,22 +1018,14 @@
       <w:r>
         <w:t xml:space="preserve">            "</w:t>
       </w:r>
-      <w:proofErr w:type="spellStart"/>
-      <w:r>
-        <w:rPr>
-          <w:b/>
-        </w:rPr>
-        <w:t>SalesOrderID</w:t>
-      </w:r>
-      <w:proofErr w:type="spellEnd"/>
-      <w:r>
-        <w:t>":</w:t>
-      </w:r>
-      <w:r>
-        <w:t xml:space="preserve"> “TESTSO0002”</w:t>
-      </w:r>
-      <w:r>
-        <w:t>,</w:t>
+      <w:r>
+        <w:rPr>
+          <w:b/>
+        </w:rPr>
+        <w:t>SALESORDERID</w:t>
+      </w:r>
+      <w:r>
+        <w:t>": “TESTSO0002”,</w:t>
       </w:r>
     </w:p>
     <w:p>
@@ -1153,28 +1036,14 @@
       <w:r>
         <w:t xml:space="preserve">            "</w:t>
       </w:r>
-      <w:proofErr w:type="spellStart"/>
-      <w:r>
-        <w:rPr>
-          <w:b/>
-        </w:rPr>
-        <w:t>LineItemNumber</w:t>
-      </w:r>
-      <w:proofErr w:type="spellEnd"/>
-      <w:r>
-        <w:t>":</w:t>
-      </w:r>
-      <w:r>
-        <w:t xml:space="preserve"> “</w:t>
-      </w:r>
-      <w:r>
-        <w:t>TESTLI0001</w:t>
-      </w:r>
-      <w:r>
-        <w:t>”</w:t>
-      </w:r>
-      <w:r>
-        <w:t>,</w:t>
+      <w:r>
+        <w:rPr>
+          <w:b/>
+        </w:rPr>
+        <w:t>LINEITEMNUMBER</w:t>
+      </w:r>
+      <w:r>
+        <w:t>": “TESTLI0001”,</w:t>
       </w:r>
     </w:p>
     <w:p>
@@ -1212,9 +1081,6 @@
         <w:spacing w:line="240" w:lineRule="auto"/>
       </w:pPr>
       <w:r>
-        <w:t xml:space="preserve"> </w:t>
-      </w:r>
-      <w:r>
         <w:rPr>
           <w:b/>
           <w:i/>
@@ -1272,10 +1138,7 @@
       </w:pPr>
       <w:r>
         <w:lastRenderedPageBreak/>
-        <w:t xml:space="preserve">Create </w:t>
-      </w:r>
-      <w:r>
-        <w:t>Shipment</w:t>
+        <w:t>Create Shipment</w:t>
       </w:r>
     </w:p>
     <w:p>
@@ -1370,14 +1233,12 @@
       <w:r>
         <w:t xml:space="preserve">            "</w:t>
       </w:r>
-      <w:proofErr w:type="spellStart"/>
-      <w:r>
-        <w:rPr>
-          <w:b/>
-        </w:rPr>
-        <w:t>ShipmentID</w:t>
-      </w:r>
-      <w:proofErr w:type="spellEnd"/>
+      <w:r>
+        <w:rPr>
+          <w:b/>
+        </w:rPr>
+        <w:t>SHIPMENTID</w:t>
+      </w:r>
       <w:r>
         <w:t>": “TEST</w:t>
       </w:r>
@@ -1396,25 +1257,17 @@
       <w:r>
         <w:t xml:space="preserve">            "</w:t>
       </w:r>
-      <w:proofErr w:type="spellStart"/>
-      <w:r>
-        <w:rPr>
-          <w:b/>
-        </w:rPr>
-        <w:t>SalesOrderID</w:t>
-      </w:r>
-      <w:proofErr w:type="spellEnd"/>
+      <w:r>
+        <w:rPr>
+          <w:b/>
+        </w:rPr>
+        <w:t>SALESORDERID</w:t>
+      </w:r>
       <w:r>
         <w:t>": “</w:t>
       </w:r>
       <w:r>
-        <w:t>TEST</w:t>
-      </w:r>
-      <w:r>
-        <w:t>SO</w:t>
-      </w:r>
-      <w:r>
-        <w:t>0002</w:t>
+        <w:t>TESTSO0002</w:t>
       </w:r>
       <w:r>
         <w:t>”,</w:t>
@@ -1428,14 +1281,12 @@
       <w:r>
         <w:t xml:space="preserve">            "</w:t>
       </w:r>
-      <w:proofErr w:type="spellStart"/>
-      <w:r>
-        <w:rPr>
-          <w:b/>
-        </w:rPr>
-        <w:t>DeliveryNumber</w:t>
-      </w:r>
-      <w:proofErr w:type="spellEnd"/>
+      <w:r>
+        <w:rPr>
+          <w:b/>
+        </w:rPr>
+        <w:t>DELIVERYNUMBER</w:t>
+      </w:r>
       <w:r>
         <w:t>": “</w:t>
       </w:r>
@@ -1480,9 +1331,6 @@
         </w:numPr>
         <w:spacing w:line="240" w:lineRule="auto"/>
       </w:pPr>
-      <w:r>
-        <w:t xml:space="preserve"> </w:t>
-      </w:r>
       <w:r>
         <w:rPr>
           <w:b/>
@@ -1736,10 +1584,7 @@
         </w:r>
       </w:hyperlink>
       <w:r>
-        <w:t xml:space="preserve"> </w:t>
-      </w:r>
-      <w:r>
-        <w:t xml:space="preserve"> </w:t>
+        <w:t xml:space="preserve">  </w:t>
       </w:r>
     </w:p>
     <w:p>
@@ -1765,40 +1610,37 @@
         <w:t>Request Type</w:t>
       </w:r>
       <w:r>
+        <w:t>: GET</w:t>
+      </w:r>
+    </w:p>
+    <w:p>
+      <w:pPr>
+        <w:spacing w:line="240" w:lineRule="auto"/>
+        <w:contextualSpacing/>
+      </w:pPr>
+    </w:p>
+    <w:p>
+      <w:pPr>
+        <w:spacing w:line="240" w:lineRule="auto"/>
+        <w:contextualSpacing/>
+      </w:pPr>
+      <w:r>
+        <w:rPr>
+          <w:b/>
+          <w:i/>
+        </w:rPr>
+        <w:t>Query</w:t>
+      </w:r>
+      <w:r>
+        <w:rPr>
+          <w:b/>
+          <w:i/>
+        </w:rPr>
+        <w:t xml:space="preserve"> Payload</w:t>
+      </w:r>
+      <w:r>
         <w:t xml:space="preserve">: </w:t>
       </w:r>
-      <w:r>
-        <w:t>GET</w:t>
-      </w:r>
-    </w:p>
-    <w:p>
-      <w:pPr>
-        <w:spacing w:line="240" w:lineRule="auto"/>
-        <w:contextualSpacing/>
-      </w:pPr>
-    </w:p>
-    <w:p>
-      <w:pPr>
-        <w:spacing w:line="240" w:lineRule="auto"/>
-        <w:contextualSpacing/>
-      </w:pPr>
-      <w:r>
-        <w:rPr>
-          <w:b/>
-          <w:i/>
-        </w:rPr>
-        <w:t>Query</w:t>
-      </w:r>
-      <w:r>
-        <w:rPr>
-          <w:b/>
-          <w:i/>
-        </w:rPr>
-        <w:t xml:space="preserve"> Payload</w:t>
-      </w:r>
-      <w:r>
-        <w:t xml:space="preserve">: </w:t>
-      </w:r>
     </w:p>
     <w:p>
       <w:pPr>
@@ -1812,14 +1654,12 @@
       <w:r>
         <w:t>“</w:t>
       </w:r>
-      <w:proofErr w:type="spellStart"/>
-      <w:r>
-        <w:rPr>
-          <w:b/>
-        </w:rPr>
-        <w:t>MaterialID</w:t>
-      </w:r>
-      <w:proofErr w:type="spellEnd"/>
+      <w:r>
+        <w:rPr>
+          <w:b/>
+        </w:rPr>
+        <w:t>MATERIALID</w:t>
+      </w:r>
       <w:r>
         <w:t>” = “TESTMAT0002”</w:t>
       </w:r>
@@ -1850,9 +1690,6 @@
         <w:spacing w:line="240" w:lineRule="auto"/>
       </w:pPr>
       <w:r>
-        <w:t xml:space="preserve"> </w:t>
-      </w:r>
-      <w:r>
         <w:rPr>
           <w:b/>
           <w:i/>
@@ -1897,10 +1734,7 @@
         </w:numPr>
       </w:pPr>
       <w:r>
-        <w:t xml:space="preserve">Get </w:t>
-      </w:r>
-      <w:r>
-        <w:t>Batch</w:t>
+        <w:t>Get Batch</w:t>
       </w:r>
     </w:p>
     <w:p>
@@ -1927,10 +1761,7 @@
         </w:r>
       </w:hyperlink>
       <w:r>
-        <w:t xml:space="preserve"> </w:t>
-      </w:r>
-      <w:r>
-        <w:t xml:space="preserve">  </w:t>
+        <w:t xml:space="preserve">   </w:t>
       </w:r>
     </w:p>
     <w:p>
@@ -2000,14 +1831,12 @@
       <w:r>
         <w:t>“</w:t>
       </w:r>
-      <w:proofErr w:type="spellStart"/>
-      <w:r>
-        <w:rPr>
-          <w:b/>
-        </w:rPr>
-        <w:t>MaterialID</w:t>
-      </w:r>
-      <w:proofErr w:type="spellEnd"/>
+      <w:r>
+        <w:rPr>
+          <w:b/>
+        </w:rPr>
+        <w:t>MATERIALID</w:t>
+      </w:r>
       <w:r>
         <w:t>” = “TESTMAT0002”</w:t>
       </w:r>
@@ -2024,14 +1853,12 @@
       <w:r>
         <w:t>“</w:t>
       </w:r>
-      <w:proofErr w:type="spellStart"/>
-      <w:r>
-        <w:rPr>
-          <w:b/>
-        </w:rPr>
-        <w:t>BatchNumber</w:t>
-      </w:r>
-      <w:proofErr w:type="spellEnd"/>
+      <w:r>
+        <w:rPr>
+          <w:b/>
+        </w:rPr>
+        <w:t>BATCHNUMBER</w:t>
+      </w:r>
       <w:r>
         <w:t>” = “TESTBATCH0002”</w:t>
       </w:r>
@@ -2052,10 +1879,16 @@
         <w:rPr>
           <w:b/>
         </w:rPr>
-        <w:t>Owner</w:t>
-      </w:r>
-      <w:r>
-        <w:t>” = “testOrg1”</w:t>
+        <w:t>OWNER</w:t>
+      </w:r>
+      <w:r>
+        <w:t>” = “</w:t>
+      </w:r>
+      <w:r>
+        <w:t>manufacturer-01</w:t>
+      </w:r>
+      <w:r>
+        <w:t>”</w:t>
       </w:r>
     </w:p>
     <w:p>
@@ -2084,9 +1917,6 @@
         <w:spacing w:line="240" w:lineRule="auto"/>
       </w:pPr>
       <w:r>
-        <w:t xml:space="preserve"> </w:t>
-      </w:r>
-      <w:r>
         <w:rPr>
           <w:b/>
           <w:i/>
@@ -2167,10 +1997,7 @@
       </w:pPr>
       <w:r>
         <w:lastRenderedPageBreak/>
-        <w:t xml:space="preserve">Get </w:t>
-      </w:r>
-      <w:r>
-        <w:t>Purchase Order</w:t>
+        <w:t>Get Purchase Order</w:t>
       </w:r>
     </w:p>
     <w:p>
@@ -2197,10 +2024,7 @@
         </w:r>
       </w:hyperlink>
       <w:r>
-        <w:t xml:space="preserve"> </w:t>
-      </w:r>
-      <w:r>
-        <w:t xml:space="preserve">   </w:t>
+        <w:t xml:space="preserve">    </w:t>
       </w:r>
     </w:p>
     <w:p>
@@ -2270,22 +2094,14 @@
       <w:r>
         <w:t>“</w:t>
       </w:r>
-      <w:proofErr w:type="spellStart"/>
-      <w:r>
-        <w:rPr>
-          <w:b/>
-        </w:rPr>
-        <w:t>PurchaseOrderID</w:t>
-      </w:r>
-      <w:proofErr w:type="spellEnd"/>
-      <w:r>
-        <w:t>” = “TEST</w:t>
-      </w:r>
-      <w:r>
-        <w:t>PO</w:t>
-      </w:r>
-      <w:r>
-        <w:t>0002”</w:t>
+      <w:r>
+        <w:rPr>
+          <w:b/>
+        </w:rPr>
+        <w:t>PURCHASEORDERID</w:t>
+      </w:r>
+      <w:r>
+        <w:t>” = “TESTPO0002”</w:t>
       </w:r>
     </w:p>
     <w:p>
@@ -2304,13 +2120,13 @@
         <w:rPr>
           <w:b/>
         </w:rPr>
-        <w:t>Owner</w:t>
-      </w:r>
-      <w:r>
-        <w:t>” = “testOrg</w:t>
-      </w:r>
-      <w:r>
-        <w:t>2</w:t>
+        <w:t>OWNER</w:t>
+      </w:r>
+      <w:r>
+        <w:t>” = “</w:t>
+      </w:r>
+      <w:r>
+        <w:t>retailer-01</w:t>
       </w:r>
       <w:r>
         <w:t>”</w:t>
@@ -2342,9 +2158,6 @@
         <w:spacing w:line="240" w:lineRule="auto"/>
       </w:pPr>
       <w:r>
-        <w:t xml:space="preserve"> </w:t>
-      </w:r>
-      <w:r>
         <w:rPr>
           <w:b/>
           <w:i/>
@@ -2389,13 +2202,7 @@
         </w:numPr>
       </w:pPr>
       <w:r>
-        <w:t xml:space="preserve">Get </w:t>
-      </w:r>
-      <w:r>
-        <w:t>Production</w:t>
-      </w:r>
-      <w:r>
-        <w:t xml:space="preserve"> Order</w:t>
+        <w:t>Get Production Order</w:t>
       </w:r>
     </w:p>
     <w:p>
@@ -2492,14 +2299,12 @@
       <w:r>
         <w:t>“</w:t>
       </w:r>
-      <w:proofErr w:type="spellStart"/>
-      <w:r>
-        <w:rPr>
-          <w:b/>
-        </w:rPr>
-        <w:t>ProductionOrderID</w:t>
-      </w:r>
-      <w:proofErr w:type="spellEnd"/>
+      <w:r>
+        <w:rPr>
+          <w:b/>
+        </w:rPr>
+        <w:t>PRODUCTIONORDERID</w:t>
+      </w:r>
       <w:r>
         <w:t>” = “TESTPRODORD0002”</w:t>
       </w:r>
@@ -2520,13 +2325,13 @@
         <w:rPr>
           <w:b/>
         </w:rPr>
-        <w:t>Owner</w:t>
-      </w:r>
-      <w:r>
-        <w:t>” = “testOrg</w:t>
-      </w:r>
-      <w:r>
-        <w:t>1</w:t>
+        <w:t>OWNER</w:t>
+      </w:r>
+      <w:r>
+        <w:t>” = “</w:t>
+      </w:r>
+      <w:r>
+        <w:t>manufacturer-01</w:t>
       </w:r>
       <w:r>
         <w:t>”</w:t>
@@ -2558,9 +2363,6 @@
         <w:spacing w:line="240" w:lineRule="auto"/>
       </w:pPr>
       <w:r>
-        <w:t xml:space="preserve"> </w:t>
-      </w:r>
-      <w:r>
         <w:rPr>
           <w:b/>
           <w:i/>
@@ -2605,13 +2407,7 @@
         </w:numPr>
       </w:pPr>
       <w:r>
-        <w:t xml:space="preserve">Get </w:t>
-      </w:r>
-      <w:r>
-        <w:t>Sales</w:t>
-      </w:r>
-      <w:r>
-        <w:t xml:space="preserve"> Order</w:t>
+        <w:t>Get Sales Order</w:t>
       </w:r>
     </w:p>
     <w:p>
@@ -2708,14 +2504,12 @@
       <w:r>
         <w:t>“</w:t>
       </w:r>
-      <w:proofErr w:type="spellStart"/>
-      <w:r>
-        <w:rPr>
-          <w:b/>
-        </w:rPr>
-        <w:t>SalesOrderID</w:t>
-      </w:r>
-      <w:proofErr w:type="spellEnd"/>
+      <w:r>
+        <w:rPr>
+          <w:b/>
+        </w:rPr>
+        <w:t>SALESORDERID</w:t>
+      </w:r>
       <w:r>
         <w:t>” = “TEST</w:t>
       </w:r>
@@ -2742,10 +2536,16 @@
         <w:rPr>
           <w:b/>
         </w:rPr>
-        <w:t>Owner</w:t>
-      </w:r>
-      <w:r>
-        <w:t>” = “testOrg1”</w:t>
+        <w:t>OWNER</w:t>
+      </w:r>
+      <w:r>
+        <w:t>” = “</w:t>
+      </w:r>
+      <w:r>
+        <w:t>manufacturer-01</w:t>
+      </w:r>
+      <w:r>
+        <w:t>”</w:t>
       </w:r>
     </w:p>
     <w:p>
@@ -2774,9 +2574,6 @@
         <w:spacing w:line="240" w:lineRule="auto"/>
       </w:pPr>
       <w:r>
-        <w:t xml:space="preserve"> </w:t>
-      </w:r>
-      <w:r>
         <w:rPr>
           <w:b/>
           <w:i/>
@@ -2822,10 +2619,7 @@
       </w:pPr>
       <w:r>
         <w:lastRenderedPageBreak/>
-        <w:t xml:space="preserve">Get </w:t>
-      </w:r>
-      <w:r>
-        <w:t>Delivery</w:t>
+        <w:t>Get Delivery</w:t>
       </w:r>
     </w:p>
     <w:p>
@@ -2925,14 +2719,12 @@
       <w:r>
         <w:t>“</w:t>
       </w:r>
-      <w:proofErr w:type="spellStart"/>
-      <w:r>
-        <w:rPr>
-          <w:b/>
-        </w:rPr>
-        <w:t>DeliveryNumber</w:t>
-      </w:r>
-      <w:proofErr w:type="spellEnd"/>
+      <w:r>
+        <w:rPr>
+          <w:b/>
+        </w:rPr>
+        <w:t>DELIVERYNUMBER</w:t>
+      </w:r>
       <w:r>
         <w:t>” = “TEST</w:t>
       </w:r>
@@ -2955,14 +2747,12 @@
       <w:r>
         <w:t>“</w:t>
       </w:r>
-      <w:proofErr w:type="spellStart"/>
-      <w:r>
-        <w:rPr>
-          <w:b/>
-        </w:rPr>
-        <w:t>SalesOrderID</w:t>
-      </w:r>
-      <w:proofErr w:type="spellEnd"/>
+      <w:r>
+        <w:rPr>
+          <w:b/>
+        </w:rPr>
+        <w:t>SALESORDERID</w:t>
+      </w:r>
       <w:r>
         <w:t>” = “TESTSO0002”</w:t>
       </w:r>
@@ -2983,10 +2773,16 @@
         <w:rPr>
           <w:b/>
         </w:rPr>
-        <w:t>Owner</w:t>
-      </w:r>
-      <w:r>
-        <w:t>” = “testOrg1”</w:t>
+        <w:t>OWNER</w:t>
+      </w:r>
+      <w:r>
+        <w:t>” = “</w:t>
+      </w:r>
+      <w:r>
+        <w:t>manufacturer-01</w:t>
+      </w:r>
+      <w:r>
+        <w:t>”</w:t>
       </w:r>
     </w:p>
     <w:p>
@@ -3015,9 +2811,6 @@
         <w:spacing w:line="240" w:lineRule="auto"/>
       </w:pPr>
       <w:r>
-        <w:t xml:space="preserve"> </w:t>
-      </w:r>
-      <w:r>
         <w:rPr>
           <w:b/>
           <w:i/>
@@ -3062,10 +2855,7 @@
         </w:numPr>
       </w:pPr>
       <w:r>
-        <w:t xml:space="preserve">Get </w:t>
-      </w:r>
-      <w:r>
-        <w:t>Shipment</w:t>
+        <w:t>Get Shipment</w:t>
       </w:r>
     </w:p>
     <w:p>
@@ -3092,10 +2882,7 @@
         </w:r>
       </w:hyperlink>
       <w:r>
-        <w:t xml:space="preserve"> </w:t>
-      </w:r>
-      <w:r>
-        <w:t xml:space="preserve">     </w:t>
+        <w:t xml:space="preserve">      </w:t>
       </w:r>
     </w:p>
     <w:p>
@@ -3165,22 +2952,14 @@
       <w:r>
         <w:t>“</w:t>
       </w:r>
-      <w:proofErr w:type="spellStart"/>
-      <w:r>
-        <w:rPr>
-          <w:b/>
-        </w:rPr>
-        <w:t>ShipmentID</w:t>
-      </w:r>
-      <w:proofErr w:type="spellEnd"/>
-      <w:r>
-        <w:t>” = “TEST</w:t>
-      </w:r>
-      <w:r>
-        <w:t>SHIP</w:t>
-      </w:r>
-      <w:r>
-        <w:t>0002”</w:t>
+      <w:r>
+        <w:rPr>
+          <w:b/>
+        </w:rPr>
+        <w:t>SHIPMENTID</w:t>
+      </w:r>
+      <w:r>
+        <w:t>” = “TESTSHIP0002”</w:t>
       </w:r>
     </w:p>
     <w:p>
@@ -3207,9 +2986,8 @@
         </w:numPr>
         <w:spacing w:line="240" w:lineRule="auto"/>
       </w:pPr>
-      <w:r>
-        <w:t xml:space="preserve"> </w:t>
-      </w:r>
+      <w:bookmarkStart w:id="0" w:name="_GoBack"/>
+      <w:bookmarkEnd w:id="0"/>
       <w:r>
         <w:rPr>
           <w:b/>
@@ -3288,8 +3066,6 @@
       <w:r>
         <w:t>”</w:t>
       </w:r>
-      <w:bookmarkStart w:id="0" w:name="_GoBack"/>
-      <w:bookmarkEnd w:id="0"/>
     </w:p>
     <w:p>
       <w:pPr>

</xml_diff>